<commit_message>
ADMIN: placeholder for networking task. .rubric will be finished today
</commit_message>
<xml_diff>
--- a/Tools/assignment_maker/word/subjects/Networking and Security/AI2/task.docx
+++ b/Tools/assignment_maker/word/subjects/Networking and Security/AI2/task.docx
@@ -52,7 +52,7 @@
           <w:kern w:val="0"/>
           <w:lang w:eastAsia="en-AU"/>
         </w:rPr>
-        <w:t xml:space="preserve">You are tasked with the creation of a Cookbook and the completion of networking challenges. </w:t>
+        <w:t xml:space="preserve">You are tasked with designing and implementing a solution (in packet tracer) and providing a response to major unit goals. </w:t>
       </w:r>
     </w:p>
     <w:p>
@@ -112,17 +112,11 @@
         <w:pStyle w:val="ListParagraph"/>
         <w:numPr>
           <w:ilvl w:val="0"/>
-          <w:numId w:val="8"/>
+          <w:numId w:val="10"/>
         </w:numPr>
-        <w:rPr>
-          <w:lang w:eastAsia="en-AU"/>
-        </w:rPr>
-      </w:pPr>
-      <w:r>
-        <w:rPr>
-          <w:lang w:eastAsia="en-AU"/>
-        </w:rPr>
-        <w:t xml:space="preserve">A cookbook containing three recipes. </w:t>
+      </w:pPr>
+      <w:r>
+        <w:t>A packet tracer file</w:t>
       </w:r>
     </w:p>
     <w:p>
@@ -130,17 +124,171 @@
         <w:pStyle w:val="ListParagraph"/>
         <w:numPr>
           <w:ilvl w:val="0"/>
-          <w:numId w:val="8"/>
+          <w:numId w:val="10"/>
         </w:numPr>
-        <w:rPr>
-          <w:lang w:eastAsia="en-AU"/>
-        </w:rPr>
-      </w:pPr>
-      <w:r>
-        <w:rPr>
-          <w:lang w:eastAsia="en-AU"/>
-        </w:rPr>
-        <w:t xml:space="preserve">Each recipe follows the following process: </w:t>
+      </w:pPr>
+      <w:r>
+        <w:t xml:space="preserve">A video, recording, animation, highlighting examples of each major feature. </w:t>
+      </w:r>
+    </w:p>
+    <w:p>
+      <w:pPr>
+        <w:pStyle w:val="ListParagraph"/>
+        <w:numPr>
+          <w:ilvl w:val="0"/>
+          <w:numId w:val="10"/>
+        </w:numPr>
+      </w:pPr>
+      <w:r>
+        <w:t xml:space="preserve">Responses to each major feature.  </w:t>
+      </w:r>
+    </w:p>
+    <w:p>
+      <w:pPr>
+        <w:pStyle w:val="Heading1"/>
+      </w:pPr>
+      <w:r>
+        <w:t>Tool</w:t>
+      </w:r>
+      <w:r>
+        <w:t>s</w:t>
+      </w:r>
+      <w:r>
+        <w:t xml:space="preserve"> of </w:t>
+      </w:r>
+      <w:r>
+        <w:t>L</w:t>
+      </w:r>
+      <w:r>
+        <w:t>earning</w:t>
+      </w:r>
+    </w:p>
+    <w:p/>
+    <w:p>
+      <w:pPr>
+        <w:pStyle w:val="Heading3"/>
+      </w:pPr>
+      <w:r>
+        <w:t>Network Design</w:t>
+      </w:r>
+    </w:p>
+    <w:p>
+      <w:r>
+        <w:t xml:space="preserve">In response to the take up of Cyber Security, Canberra College </w:t>
+      </w:r>
+      <w:r>
+        <w:t xml:space="preserve">is planning to build two dedicated cyber security classrooms. </w:t>
+      </w:r>
+    </w:p>
+    <w:p/>
+    <w:p>
+      <w:r>
+        <w:drawing>
+          <wp:inline distT="0" distB="0" distL="0" distR="0" wp14:anchorId="296E55D3" wp14:editId="0BEA2A41">
+            <wp:extent cx="5731510" cy="3587115"/>
+            <wp:effectExtent l="0" t="0" r="2540" b="0"/>
+            <wp:docPr id="3" name="Picture 3" descr="Diagram&#10;&#10;Description automatically generated"/>
+            <wp:cNvGraphicFramePr>
+              <a:graphicFrameLocks xmlns:a="http://schemas.openxmlformats.org/drawingml/2006/main" noChangeAspect="1"/>
+            </wp:cNvGraphicFramePr>
+            <a:graphic xmlns:a="http://schemas.openxmlformats.org/drawingml/2006/main">
+              <a:graphicData uri="http://schemas.openxmlformats.org/drawingml/2006/picture">
+                <pic:pic xmlns:pic="http://schemas.openxmlformats.org/drawingml/2006/picture">
+                  <pic:nvPicPr>
+                    <pic:cNvPr id="3" name="Picture 3" descr="Diagram&#10;&#10;Description automatically generated"/>
+                    <pic:cNvPicPr/>
+                  </pic:nvPicPr>
+                  <pic:blipFill>
+                    <a:blip r:embed="rId5"/>
+                    <a:stretch>
+                      <a:fillRect/>
+                    </a:stretch>
+                  </pic:blipFill>
+                  <pic:spPr>
+                    <a:xfrm>
+                      <a:off x="0" y="0"/>
+                      <a:ext cx="5731510" cy="3587115"/>
+                    </a:xfrm>
+                    <a:prstGeom prst="rect">
+                      <a:avLst/>
+                    </a:prstGeom>
+                  </pic:spPr>
+                </pic:pic>
+              </a:graphicData>
+            </a:graphic>
+          </wp:inline>
+        </w:drawing>
+      </w:r>
+    </w:p>
+    <w:p/>
+    <w:p>
+      <w:r>
+        <w:t>Additionally, you must factor in the SSICT Server Cabinet/Racks</w:t>
+      </w:r>
+    </w:p>
+    <w:p>
+      <w:r>
+        <w:lastRenderedPageBreak/>
+        <w:drawing>
+          <wp:inline distT="0" distB="0" distL="0" distR="0" wp14:anchorId="3AF4ECD6" wp14:editId="5C188924">
+            <wp:extent cx="1710949" cy="1781175"/>
+            <wp:effectExtent l="0" t="0" r="3810" b="0"/>
+            <wp:docPr id="4" name="Picture 4" descr="Graphical user interface, application&#10;&#10;Description automatically generated"/>
+            <wp:cNvGraphicFramePr>
+              <a:graphicFrameLocks xmlns:a="http://schemas.openxmlformats.org/drawingml/2006/main" noChangeAspect="1"/>
+            </wp:cNvGraphicFramePr>
+            <a:graphic xmlns:a="http://schemas.openxmlformats.org/drawingml/2006/main">
+              <a:graphicData uri="http://schemas.openxmlformats.org/drawingml/2006/picture">
+                <pic:pic xmlns:pic="http://schemas.openxmlformats.org/drawingml/2006/picture">
+                  <pic:nvPicPr>
+                    <pic:cNvPr id="4" name="Picture 4" descr="Graphical user interface, application&#10;&#10;Description automatically generated"/>
+                    <pic:cNvPicPr/>
+                  </pic:nvPicPr>
+                  <pic:blipFill>
+                    <a:blip r:embed="rId6"/>
+                    <a:stretch>
+                      <a:fillRect/>
+                    </a:stretch>
+                  </pic:blipFill>
+                  <pic:spPr>
+                    <a:xfrm>
+                      <a:off x="0" y="0"/>
+                      <a:ext cx="1716266" cy="1786710"/>
+                    </a:xfrm>
+                    <a:prstGeom prst="rect">
+                      <a:avLst/>
+                    </a:prstGeom>
+                  </pic:spPr>
+                </pic:pic>
+              </a:graphicData>
+            </a:graphic>
+          </wp:inline>
+        </w:drawing>
+      </w:r>
+    </w:p>
+    <w:p/>
+    <w:p>
+      <w:r>
+        <w:t xml:space="preserve">Your network </w:t>
+      </w:r>
+      <w:r>
+        <w:t>should have</w:t>
+      </w:r>
+      <w:r>
+        <w:t xml:space="preserve">: </w:t>
+      </w:r>
+    </w:p>
+    <w:p/>
+    <w:p>
+      <w:pPr>
+        <w:pStyle w:val="ListParagraph"/>
+        <w:numPr>
+          <w:ilvl w:val="0"/>
+          <w:numId w:val="10"/>
+        </w:numPr>
+      </w:pPr>
+      <w:r>
+        <w:t>Both sets of Lab Computers have access to</w:t>
       </w:r>
     </w:p>
     <w:p>
@@ -148,17 +296,11 @@
         <w:pStyle w:val="ListParagraph"/>
         <w:numPr>
           <w:ilvl w:val="1"/>
-          <w:numId w:val="8"/>
+          <w:numId w:val="10"/>
         </w:numPr>
-        <w:rPr>
-          <w:lang w:eastAsia="en-AU"/>
-        </w:rPr>
-      </w:pPr>
-      <w:r>
-        <w:rPr>
-          <w:lang w:eastAsia="en-AU"/>
-        </w:rPr>
-        <w:t>Problem being solved</w:t>
+      </w:pPr>
+      <w:r>
+        <w:t>External Internet by SSICT via Wireless or Ethernet</w:t>
       </w:r>
     </w:p>
     <w:p>
@@ -166,35 +308,23 @@
         <w:pStyle w:val="ListParagraph"/>
         <w:numPr>
           <w:ilvl w:val="1"/>
-          <w:numId w:val="8"/>
+          <w:numId w:val="10"/>
         </w:numPr>
-        <w:rPr>
-          <w:lang w:eastAsia="en-AU"/>
-        </w:rPr>
-      </w:pPr>
-      <w:r>
-        <w:rPr>
-          <w:lang w:eastAsia="en-AU"/>
-        </w:rPr>
-        <w:t>How</w:t>
-      </w:r>
-      <w:r>
-        <w:rPr>
-          <w:lang w:eastAsia="en-AU"/>
-        </w:rPr>
-        <w:t xml:space="preserve"> does solving this problem hel</w:t>
-      </w:r>
-      <w:r>
-        <w:rPr>
-          <w:lang w:eastAsia="en-AU"/>
-        </w:rPr>
-        <w:t>p</w:t>
-      </w:r>
-      <w:r>
-        <w:rPr>
-          <w:lang w:eastAsia="en-AU"/>
-        </w:rPr>
-        <w:t>?</w:t>
+      </w:pPr>
+      <w:r>
+        <w:t>The internal Cyber Range</w:t>
+      </w:r>
+    </w:p>
+    <w:p>
+      <w:pPr>
+        <w:pStyle w:val="ListParagraph"/>
+        <w:numPr>
+          <w:ilvl w:val="0"/>
+          <w:numId w:val="10"/>
+        </w:numPr>
+      </w:pPr>
+      <w:r>
+        <w:t>BOYD (student laptops) have access to</w:t>
       </w:r>
     </w:p>
     <w:p>
@@ -202,17 +332,11 @@
         <w:pStyle w:val="ListParagraph"/>
         <w:numPr>
           <w:ilvl w:val="1"/>
-          <w:numId w:val="8"/>
+          <w:numId w:val="10"/>
         </w:numPr>
-        <w:rPr>
-          <w:lang w:eastAsia="en-AU"/>
-        </w:rPr>
-      </w:pPr>
-      <w:r>
-        <w:rPr>
-          <w:lang w:eastAsia="en-AU"/>
-        </w:rPr>
-        <w:t xml:space="preserve">Explanation of procedure to solve the problem </w:t>
+      </w:pPr>
+      <w:r>
+        <w:t>External Internet by SSICT via wireless</w:t>
       </w:r>
     </w:p>
     <w:p>
@@ -220,29 +344,11 @@
         <w:pStyle w:val="ListParagraph"/>
         <w:numPr>
           <w:ilvl w:val="1"/>
-          <w:numId w:val="8"/>
+          <w:numId w:val="10"/>
         </w:numPr>
-        <w:rPr>
-          <w:lang w:eastAsia="en-AU"/>
-        </w:rPr>
-      </w:pPr>
-      <w:r>
-        <w:rPr>
-          <w:lang w:eastAsia="en-AU"/>
-        </w:rPr>
-        <w:t>Analysis | Evaluation | Compare | Contrast | “Story</w:t>
-      </w:r>
-      <w:r>
-        <w:rPr>
-          <w:lang w:eastAsia="en-AU"/>
-        </w:rPr>
-        <w:t>.</w:t>
-      </w:r>
-      <w:r>
-        <w:rPr>
-          <w:lang w:eastAsia="en-AU"/>
-        </w:rPr>
-        <w:t xml:space="preserve">” </w:t>
+      </w:pPr>
+      <w:r>
+        <w:t>Internal Cyber Range via wireless</w:t>
       </w:r>
     </w:p>
     <w:p>
@@ -250,132 +356,348 @@
         <w:pStyle w:val="ListParagraph"/>
         <w:numPr>
           <w:ilvl w:val="0"/>
-          <w:numId w:val="8"/>
+          <w:numId w:val="10"/>
         </w:numPr>
-        <w:rPr>
-          <w:lang w:eastAsia="en-AU"/>
-        </w:rPr>
-      </w:pPr>
-      <w:r>
-        <w:rPr>
-          <w:lang w:eastAsia="en-AU"/>
-        </w:rPr>
-        <w:t>Challenge Response</w:t>
-      </w:r>
-      <w:r>
-        <w:rPr>
-          <w:lang w:eastAsia="en-AU"/>
-        </w:rPr>
+      </w:pPr>
+      <w:r>
+        <w:t>Teacher devices</w:t>
+      </w:r>
+    </w:p>
+    <w:p>
+      <w:pPr>
+        <w:pStyle w:val="ListParagraph"/>
+        <w:numPr>
+          <w:ilvl w:val="1"/>
+          <w:numId w:val="10"/>
+        </w:numPr>
+      </w:pPr>
+      <w:r>
+        <w:t>External Internet by SSICT via wireless</w:t>
+      </w:r>
+    </w:p>
+    <w:p>
+      <w:pPr>
+        <w:pStyle w:val="ListParagraph"/>
+        <w:numPr>
+          <w:ilvl w:val="1"/>
+          <w:numId w:val="10"/>
+        </w:numPr>
+      </w:pPr>
+      <w:r>
+        <w:t>Internal Cyber Range via wireless</w:t>
+      </w:r>
+    </w:p>
+    <w:p>
+      <w:pPr>
+        <w:pStyle w:val="ListParagraph"/>
+        <w:numPr>
+          <w:ilvl w:val="0"/>
+          <w:numId w:val="10"/>
+        </w:numPr>
+      </w:pPr>
+      <w:r>
+        <w:t>Restrictions</w:t>
+      </w:r>
+    </w:p>
+    <w:p>
+      <w:pPr>
+        <w:pStyle w:val="ListParagraph"/>
+        <w:numPr>
+          <w:ilvl w:val="1"/>
+          <w:numId w:val="10"/>
+        </w:numPr>
+      </w:pPr>
+      <w:r>
+        <w:t>The Cyber range has no access to external networks</w:t>
+      </w:r>
+    </w:p>
+    <w:p>
+      <w:pPr>
+        <w:pStyle w:val="ListParagraph"/>
+        <w:numPr>
+          <w:ilvl w:val="1"/>
+          <w:numId w:val="10"/>
+        </w:numPr>
+      </w:pPr>
+      <w:r>
+        <w:t xml:space="preserve">Lab, Teacher, and BOYD must be on different network and should be isolated from each other. </w:t>
+      </w:r>
+    </w:p>
+    <w:p>
+      <w:pPr>
+        <w:pStyle w:val="ListParagraph"/>
+        <w:numPr>
+          <w:ilvl w:val="0"/>
+          <w:numId w:val="10"/>
+        </w:numPr>
+      </w:pPr>
+      <w:r>
+        <w:t xml:space="preserve">The Cyber range is an intranet and has the following properties </w:t>
+      </w:r>
+    </w:p>
+    <w:p>
+      <w:pPr>
+        <w:pStyle w:val="ListParagraph"/>
+        <w:numPr>
+          <w:ilvl w:val="1"/>
+          <w:numId w:val="10"/>
+        </w:numPr>
+      </w:pPr>
+      <w:r>
+        <w:t xml:space="preserve">We can use any IT address on the 10.1.0.0/16 subnet. However, you must allow for as much expansion as possible. </w:t>
+      </w:r>
+    </w:p>
+    <w:p>
+      <w:pPr>
+        <w:pStyle w:val="ListParagraph"/>
+        <w:numPr>
+          <w:ilvl w:val="1"/>
+          <w:numId w:val="10"/>
+        </w:numPr>
+      </w:pPr>
+      <w:r>
+        <w:t>Provides DNS for internal domains for the cyber range</w:t>
+      </w:r>
+    </w:p>
+    <w:p>
+      <w:pPr>
+        <w:pStyle w:val="ListParagraph"/>
+        <w:numPr>
+          <w:ilvl w:val="1"/>
+          <w:numId w:val="10"/>
+        </w:numPr>
+      </w:pPr>
+      <w:r>
+        <w:t xml:space="preserve">Provides DHCP for all devices connecting to it. </w:t>
+      </w:r>
+    </w:p>
+    <w:p>
+      <w:pPr>
+        <w:pStyle w:val="ListParagraph"/>
+        <w:numPr>
+          <w:ilvl w:val="0"/>
+          <w:numId w:val="10"/>
+        </w:numPr>
+      </w:pPr>
+      <w:r>
+        <w:t xml:space="preserve">Test requirements: </w:t>
+      </w:r>
+    </w:p>
+    <w:p>
+      <w:pPr>
+        <w:pStyle w:val="ListParagraph"/>
+        <w:numPr>
+          <w:ilvl w:val="1"/>
+          <w:numId w:val="10"/>
+        </w:numPr>
+      </w:pPr>
+      <w:r>
+        <w:t xml:space="preserve">Demonstrate connectivity between: </w:t>
+      </w:r>
+    </w:p>
+    <w:p>
+      <w:pPr>
+        <w:pStyle w:val="ListParagraph"/>
+        <w:numPr>
+          <w:ilvl w:val="2"/>
+          <w:numId w:val="10"/>
+        </w:numPr>
+      </w:pPr>
+      <w:r>
+        <w:t>A LAB PC</w:t>
+      </w:r>
+    </w:p>
+    <w:p>
+      <w:pPr>
+        <w:pStyle w:val="ListParagraph"/>
+        <w:numPr>
+          <w:ilvl w:val="3"/>
+          <w:numId w:val="10"/>
+        </w:numPr>
+      </w:pPr>
+      <w:r>
+        <w:t>Can access the external gateway</w:t>
+      </w:r>
+    </w:p>
+    <w:p>
+      <w:pPr>
+        <w:pStyle w:val="ListParagraph"/>
+        <w:numPr>
+          <w:ilvl w:val="3"/>
+          <w:numId w:val="10"/>
+        </w:numPr>
+      </w:pPr>
+      <w:r>
+        <w:t xml:space="preserve">Can access </w:t>
+      </w:r>
+      <w:r>
+        <w:t>bushranger</w:t>
+      </w:r>
+      <w:r>
+        <w:t>.playground.cbrc</w:t>
+      </w:r>
+    </w:p>
+    <w:p>
+      <w:pPr>
+        <w:pStyle w:val="ListParagraph"/>
+        <w:numPr>
+          <w:ilvl w:val="2"/>
+          <w:numId w:val="10"/>
+        </w:numPr>
+      </w:pPr>
+      <w:r>
+        <w:t xml:space="preserve">A </w:t>
+      </w:r>
+      <w:r>
+        <w:t>BOYD</w:t>
+      </w:r>
+      <w:r>
+        <w:t xml:space="preserve"> </w:t>
+      </w:r>
+      <w:r>
+        <w:t>Laptop</w:t>
+      </w:r>
+    </w:p>
+    <w:p>
+      <w:pPr>
+        <w:pStyle w:val="ListParagraph"/>
+        <w:numPr>
+          <w:ilvl w:val="3"/>
+          <w:numId w:val="10"/>
+        </w:numPr>
+      </w:pPr>
+      <w:r>
+        <w:t>Can access the external gateway</w:t>
+      </w:r>
+    </w:p>
+    <w:p>
+      <w:pPr>
+        <w:pStyle w:val="ListParagraph"/>
+        <w:numPr>
+          <w:ilvl w:val="3"/>
+          <w:numId w:val="10"/>
+        </w:numPr>
+      </w:pPr>
+      <w:r>
+        <w:t xml:space="preserve">Can access </w:t>
+      </w:r>
+      <w:r>
+        <w:t>bushranger</w:t>
+      </w:r>
+      <w:r>
+        <w:t>.playground.cbrc</w:t>
+      </w:r>
+    </w:p>
+    <w:p>
+      <w:pPr>
+        <w:pStyle w:val="ListParagraph"/>
+        <w:numPr>
+          <w:ilvl w:val="2"/>
+          <w:numId w:val="10"/>
+        </w:numPr>
+      </w:pPr>
+      <w:r>
+        <w:t xml:space="preserve">A </w:t>
+      </w:r>
+      <w:r>
+        <w:t>Teacher Laptop</w:t>
+      </w:r>
+    </w:p>
+    <w:p>
+      <w:pPr>
+        <w:pStyle w:val="ListParagraph"/>
+        <w:numPr>
+          <w:ilvl w:val="3"/>
+          <w:numId w:val="10"/>
+        </w:numPr>
+      </w:pPr>
+      <w:r>
+        <w:t>Can access the external gateway</w:t>
+      </w:r>
+    </w:p>
+    <w:p>
+      <w:pPr>
+        <w:pStyle w:val="ListParagraph"/>
+        <w:numPr>
+          <w:ilvl w:val="3"/>
+          <w:numId w:val="10"/>
+        </w:numPr>
+      </w:pPr>
+      <w:r>
+        <w:t xml:space="preserve">Can access </w:t>
+      </w:r>
+      <w:r>
+        <w:t>bushranger</w:t>
+      </w:r>
+      <w:r>
+        <w:t>.playground.cbrc</w:t>
+      </w:r>
+    </w:p>
+    <w:p/>
+    <w:p>
+      <w:r>
+        <w:t xml:space="preserve">NOTE: PCs on packet tracer can only have one network device. If you want to have multiple network devices on the same computer you’ll need to use a server. </w:t>
+      </w:r>
+    </w:p>
+    <w:p/>
+    <w:p>
+      <w:r>
+        <w:t xml:space="preserve">You will be assessed on your technical understanding and efficiency. </w:t>
+      </w:r>
+    </w:p>
+    <w:p>
+      <w:pPr>
+        <w:pStyle w:val="Heading3"/>
+      </w:pPr>
+      <w:r>
+        <w:lastRenderedPageBreak/>
+        <w:t>Technical Writeups</w:t>
+      </w:r>
+    </w:p>
+    <w:p/>
+    <w:p>
+      <w:r>
+        <w:t xml:space="preserve">A Technical writeup is similar to a recipe that we have been doing in class. </w:t>
+      </w:r>
+      <w:r>
+        <w:t xml:space="preserve"> They are designed to teach people how to replicate your process and to explain why your decisions make sense. In an academic sense, you are to treat this as a professional analysis of your own work. </w:t>
+      </w:r>
+    </w:p>
+    <w:p/>
+    <w:p>
+      <w:pPr>
+        <w:pStyle w:val="ListParagraph"/>
+        <w:numPr>
+          <w:ilvl w:val="0"/>
+          <w:numId w:val="10"/>
+        </w:numPr>
+      </w:pPr>
+      <w:r>
+        <w:t>C</w:t>
+      </w:r>
+      <w:r>
+        <w:t>onfiguring network equipment including routers, switches, servers, and clients</w:t>
+      </w:r>
+      <w:r>
+        <w:t xml:space="preserve"> to keep one set of users away from others.</w:t>
+      </w:r>
+    </w:p>
+    <w:p>
+      <w:pPr>
+        <w:pStyle w:val="ListParagraph"/>
+        <w:numPr>
+          <w:ilvl w:val="0"/>
+          <w:numId w:val="10"/>
+        </w:numPr>
+      </w:pPr>
+      <w:r>
+        <w:t xml:space="preserve">How </w:t>
+      </w:r>
+      <w:r>
+        <w:t>user requirements and use cases impacted the network design process</w:t>
+      </w:r>
+      <w:r>
         <w:t xml:space="preserve">. </w:t>
-      </w:r>
-    </w:p>
-    <w:p>
-      <w:pPr>
-        <w:pStyle w:val="Heading1"/>
-      </w:pPr>
-      <w:r>
-        <w:t>Tool</w:t>
-      </w:r>
-      <w:r>
-        <w:t>s</w:t>
-      </w:r>
-      <w:r>
-        <w:t xml:space="preserve"> of </w:t>
-      </w:r>
-      <w:r>
-        <w:t>L</w:t>
-      </w:r>
-      <w:r>
-        <w:t>earning</w:t>
-      </w:r>
-    </w:p>
-    <w:p/>
-    <w:p>
-      <w:pPr>
-        <w:pStyle w:val="Heading3"/>
-      </w:pPr>
-      <w:r>
-        <w:t>Cookbook</w:t>
-      </w:r>
-    </w:p>
-    <w:p/>
-    <w:p>
-      <w:r>
-        <w:t xml:space="preserve">A cookbook is a collection of recipes </w:t>
-      </w:r>
-      <w:r>
-        <w:t>that</w:t>
-      </w:r>
-      <w:r>
-        <w:t xml:space="preserve"> are often themed. In Information Technology</w:t>
-      </w:r>
-      <w:r>
-        <w:t>,</w:t>
-      </w:r>
-      <w:r>
-        <w:t xml:space="preserve"> cookbooks are prolific and are themed around current problems that you might face in some domain. </w:t>
-      </w:r>
-    </w:p>
-    <w:p/>
-    <w:p>
-      <w:hyperlink r:id="rId5" w:history="1">
-        <w:r>
-          <w:rPr>
-            <w:rStyle w:val="Hyperlink"/>
-          </w:rPr>
-          <w:t>https://www.librarything.com/nseries/7655/OReilly-Cookbook-series</w:t>
-        </w:r>
-      </w:hyperlink>
-    </w:p>
-    <w:p/>
-    <w:p>
-      <w:pPr>
-        <w:pStyle w:val="Heading3"/>
-      </w:pPr>
-      <w:r>
-        <w:t>Recipes (technical)</w:t>
-      </w:r>
-    </w:p>
-    <w:p/>
-    <w:p>
-      <w:r>
-        <w:t xml:space="preserve">Technical recipes are similar to </w:t>
-      </w:r>
-      <w:r>
-        <w:t>recipes</w:t>
-      </w:r>
-      <w:r>
-        <w:t xml:space="preserve"> you find on a food blog except in reverse. </w:t>
-      </w:r>
-      <w:r>
-        <w:t>The story about why you might want to make Nanna’s secret apple pie ice cream comes first in a food blog</w:t>
-      </w:r>
-      <w:r>
-        <w:t xml:space="preserve">. It helps set the scene for why people care. </w:t>
-      </w:r>
-    </w:p>
-    <w:p/>
-    <w:p>
-      <w:r>
-        <w:t>In Technical recipes</w:t>
-      </w:r>
-      <w:r>
-        <w:t>,</w:t>
-      </w:r>
-      <w:r>
-        <w:t xml:space="preserve"> people don’t need to be convinced that they need help</w:t>
-      </w:r>
-      <w:r>
-        <w:t>;</w:t>
-      </w:r>
-      <w:r>
-        <w:t xml:space="preserve"> that’s why they are reading your recipe. </w:t>
-      </w:r>
-      <w:r>
-        <w:t>They need</w:t>
-      </w:r>
-      <w:r>
-        <w:t xml:space="preserve"> to understand why your solution is the best approach. </w:t>
       </w:r>
     </w:p>
     <w:p/>
@@ -530,7 +852,7 @@
                           </pic:cNvPicPr>
                         </pic:nvPicPr>
                         <pic:blipFill>
-                          <a:blip r:embed="rId6">
+                          <a:blip r:embed="rId7">
                             <a:extLst>
                               <a:ext uri="{28A0092B-C50C-407E-A947-70E740481C1C}">
                                 <a14:useLocalDpi xmlns:a14="http://schemas.microsoft.com/office/drawing/2010/main" val="0"/>
@@ -713,7 +1035,7 @@
                     <pic:cNvPicPr/>
                   </pic:nvPicPr>
                   <pic:blipFill>
-                    <a:blip r:embed="rId7"/>
+                    <a:blip r:embed="rId8"/>
                     <a:stretch>
                       <a:fillRect/>
                     </a:stretch>
@@ -756,6 +1078,118 @@
 <file path=word/numbering.xml><?xml version="1.0" encoding="utf-8"?>
 <w:numbering xmlns:wpc="http://schemas.microsoft.com/office/word/2010/wordprocessingCanvas" xmlns:cx="http://schemas.microsoft.com/office/drawing/2014/chartex" xmlns:cx1="http://schemas.microsoft.com/office/drawing/2015/9/8/chartex" xmlns:cx2="http://schemas.microsoft.com/office/drawing/2015/10/21/chartex" xmlns:cx3="http://schemas.microsoft.com/office/drawing/2016/5/9/chartex" xmlns:cx4="http://schemas.microsoft.com/office/drawing/2016/5/10/chartex" xmlns:cx5="http://schemas.microsoft.com/office/drawing/2016/5/11/chartex" xmlns:cx6="http://schemas.microsoft.com/office/drawing/2016/5/12/chartex" xmlns:cx7="http://schemas.microsoft.com/office/drawing/2016/5/13/chartex" xmlns:cx8="http://schemas.microsoft.com/office/drawing/2016/5/14/chartex" xmlns:mc="http://schemas.openxmlformats.org/markup-compatibility/2006" xmlns:aink="http://schemas.microsoft.com/office/drawing/2016/ink" xmlns:am3d="http://schemas.microsoft.com/office/drawing/2017/model3d" xmlns:o="urn:schemas-microsoft-com:office:office" xmlns:oel="http://schemas.microsoft.com/office/2019/extlst" xmlns:r="http://schemas.openxmlformats.org/officeDocument/2006/relationships" xmlns:m="http://schemas.openxmlformats.org/officeDocument/2006/math" xmlns:v="urn:schemas-microsoft-com:vml" xmlns:wp14="http://schemas.microsoft.com/office/word/2010/wordprocessingDrawing" xmlns:wp="http://schemas.openxmlformats.org/drawingml/2006/wordprocessingDrawing" xmlns:w10="urn:schemas-microsoft-com:office:word" xmlns:w="http://schemas.openxmlformats.org/wordprocessingml/2006/main" xmlns:w14="http://schemas.microsoft.com/office/word/2010/wordml" xmlns:w15="http://schemas.microsoft.com/office/word/2012/wordml" xmlns:w16cex="http://schemas.microsoft.com/office/word/2018/wordml/cex" xmlns:w16cid="http://schemas.microsoft.com/office/word/2016/wordml/cid" xmlns:w16="http://schemas.microsoft.com/office/word/2018/wordml" xmlns:w16sdtdh="http://schemas.microsoft.com/office/word/2020/wordml/sdtdatahash" xmlns:w16se="http://schemas.microsoft.com/office/word/2015/wordml/symex" xmlns:wpg="http://schemas.microsoft.com/office/word/2010/wordprocessingGroup" xmlns:wpi="http://schemas.microsoft.com/office/word/2010/wordprocessingInk" xmlns:wne="http://schemas.microsoft.com/office/word/2006/wordml" xmlns:wps="http://schemas.microsoft.com/office/word/2010/wordprocessingShape" mc:Ignorable="w14 w15 w16se w16cid w16 w16cex w16sdtdh wp14">
   <w:abstractNum w:abstractNumId="0" w15:restartNumberingAfterBreak="0">
+    <w:nsid w:val="02BA55FE"/>
+    <w:multiLevelType w:val="hybridMultilevel"/>
+    <w:tmpl w:val="4D040D88"/>
+    <w:lvl w:ilvl="0" w:tplc="75AEF32A">
+      <w:numFmt w:val="bullet"/>
+      <w:lvlText w:val=""/>
+      <w:lvlJc w:val="left"/>
+      <w:pPr>
+        <w:ind w:left="720" w:hanging="360"/>
+      </w:pPr>
+      <w:rPr>
+        <w:rFonts w:ascii="Symbol" w:eastAsiaTheme="majorEastAsia" w:hAnsi="Symbol" w:cstheme="minorHAnsi" w:hint="default"/>
+      </w:rPr>
+    </w:lvl>
+    <w:lvl w:ilvl="1" w:tplc="0C090003" w:tentative="1">
+      <w:start w:val="1"/>
+      <w:numFmt w:val="bullet"/>
+      <w:lvlText w:val="o"/>
+      <w:lvlJc w:val="left"/>
+      <w:pPr>
+        <w:ind w:left="1440" w:hanging="360"/>
+      </w:pPr>
+      <w:rPr>
+        <w:rFonts w:ascii="Courier New" w:hAnsi="Courier New" w:cs="Courier New" w:hint="default"/>
+      </w:rPr>
+    </w:lvl>
+    <w:lvl w:ilvl="2" w:tplc="0C090005" w:tentative="1">
+      <w:start w:val="1"/>
+      <w:numFmt w:val="bullet"/>
+      <w:lvlText w:val=""/>
+      <w:lvlJc w:val="left"/>
+      <w:pPr>
+        <w:ind w:left="2160" w:hanging="360"/>
+      </w:pPr>
+      <w:rPr>
+        <w:rFonts w:ascii="Wingdings" w:hAnsi="Wingdings" w:hint="default"/>
+      </w:rPr>
+    </w:lvl>
+    <w:lvl w:ilvl="3" w:tplc="0C090001" w:tentative="1">
+      <w:start w:val="1"/>
+      <w:numFmt w:val="bullet"/>
+      <w:lvlText w:val=""/>
+      <w:lvlJc w:val="left"/>
+      <w:pPr>
+        <w:ind w:left="2880" w:hanging="360"/>
+      </w:pPr>
+      <w:rPr>
+        <w:rFonts w:ascii="Symbol" w:hAnsi="Symbol" w:hint="default"/>
+      </w:rPr>
+    </w:lvl>
+    <w:lvl w:ilvl="4" w:tplc="0C090003" w:tentative="1">
+      <w:start w:val="1"/>
+      <w:numFmt w:val="bullet"/>
+      <w:lvlText w:val="o"/>
+      <w:lvlJc w:val="left"/>
+      <w:pPr>
+        <w:ind w:left="3600" w:hanging="360"/>
+      </w:pPr>
+      <w:rPr>
+        <w:rFonts w:ascii="Courier New" w:hAnsi="Courier New" w:cs="Courier New" w:hint="default"/>
+      </w:rPr>
+    </w:lvl>
+    <w:lvl w:ilvl="5" w:tplc="0C090005" w:tentative="1">
+      <w:start w:val="1"/>
+      <w:numFmt w:val="bullet"/>
+      <w:lvlText w:val=""/>
+      <w:lvlJc w:val="left"/>
+      <w:pPr>
+        <w:ind w:left="4320" w:hanging="360"/>
+      </w:pPr>
+      <w:rPr>
+        <w:rFonts w:ascii="Wingdings" w:hAnsi="Wingdings" w:hint="default"/>
+      </w:rPr>
+    </w:lvl>
+    <w:lvl w:ilvl="6" w:tplc="0C090001" w:tentative="1">
+      <w:start w:val="1"/>
+      <w:numFmt w:val="bullet"/>
+      <w:lvlText w:val=""/>
+      <w:lvlJc w:val="left"/>
+      <w:pPr>
+        <w:ind w:left="5040" w:hanging="360"/>
+      </w:pPr>
+      <w:rPr>
+        <w:rFonts w:ascii="Symbol" w:hAnsi="Symbol" w:hint="default"/>
+      </w:rPr>
+    </w:lvl>
+    <w:lvl w:ilvl="7" w:tplc="0C090003" w:tentative="1">
+      <w:start w:val="1"/>
+      <w:numFmt w:val="bullet"/>
+      <w:lvlText w:val="o"/>
+      <w:lvlJc w:val="left"/>
+      <w:pPr>
+        <w:ind w:left="5760" w:hanging="360"/>
+      </w:pPr>
+      <w:rPr>
+        <w:rFonts w:ascii="Courier New" w:hAnsi="Courier New" w:cs="Courier New" w:hint="default"/>
+      </w:rPr>
+    </w:lvl>
+    <w:lvl w:ilvl="8" w:tplc="0C090005" w:tentative="1">
+      <w:start w:val="1"/>
+      <w:numFmt w:val="bullet"/>
+      <w:lvlText w:val=""/>
+      <w:lvlJc w:val="left"/>
+      <w:pPr>
+        <w:ind w:left="6480" w:hanging="360"/>
+      </w:pPr>
+      <w:rPr>
+        <w:rFonts w:ascii="Wingdings" w:hAnsi="Wingdings" w:hint="default"/>
+      </w:rPr>
+    </w:lvl>
+  </w:abstractNum>
+  <w:abstractNum w:abstractNumId="1" w15:restartNumberingAfterBreak="0">
     <w:nsid w:val="06D848A2"/>
     <w:multiLevelType w:val="hybridMultilevel"/>
     <w:tmpl w:val="5AAA93E6"/>
@@ -867,7 +1301,7 @@
       </w:rPr>
     </w:lvl>
   </w:abstractNum>
-  <w:abstractNum w:abstractNumId="1" w15:restartNumberingAfterBreak="0">
+  <w:abstractNum w:abstractNumId="2" w15:restartNumberingAfterBreak="0">
     <w:nsid w:val="2DA26928"/>
     <w:multiLevelType w:val="multilevel"/>
     <w:tmpl w:val="01F20FD0"/>
@@ -1008,7 +1442,119 @@
       </w:rPr>
     </w:lvl>
   </w:abstractNum>
-  <w:abstractNum w:abstractNumId="2" w15:restartNumberingAfterBreak="0">
+  <w:abstractNum w:abstractNumId="3" w15:restartNumberingAfterBreak="0">
+    <w:nsid w:val="2FEB0C86"/>
+    <w:multiLevelType w:val="hybridMultilevel"/>
+    <w:tmpl w:val="FDCE7CD6"/>
+    <w:lvl w:ilvl="0" w:tplc="AD80A2AA">
+      <w:numFmt w:val="bullet"/>
+      <w:lvlText w:val=""/>
+      <w:lvlJc w:val="left"/>
+      <w:pPr>
+        <w:ind w:left="720" w:hanging="360"/>
+      </w:pPr>
+      <w:rPr>
+        <w:rFonts w:ascii="Symbol" w:eastAsia="Times New Roman" w:hAnsi="Symbol" w:cstheme="minorHAnsi" w:hint="default"/>
+      </w:rPr>
+    </w:lvl>
+    <w:lvl w:ilvl="1" w:tplc="0C090003">
+      <w:start w:val="1"/>
+      <w:numFmt w:val="bullet"/>
+      <w:lvlText w:val="o"/>
+      <w:lvlJc w:val="left"/>
+      <w:pPr>
+        <w:ind w:left="1440" w:hanging="360"/>
+      </w:pPr>
+      <w:rPr>
+        <w:rFonts w:ascii="Courier New" w:hAnsi="Courier New" w:cs="Courier New" w:hint="default"/>
+      </w:rPr>
+    </w:lvl>
+    <w:lvl w:ilvl="2" w:tplc="0C090005">
+      <w:start w:val="1"/>
+      <w:numFmt w:val="bullet"/>
+      <w:lvlText w:val=""/>
+      <w:lvlJc w:val="left"/>
+      <w:pPr>
+        <w:ind w:left="2160" w:hanging="360"/>
+      </w:pPr>
+      <w:rPr>
+        <w:rFonts w:ascii="Wingdings" w:hAnsi="Wingdings" w:hint="default"/>
+      </w:rPr>
+    </w:lvl>
+    <w:lvl w:ilvl="3" w:tplc="0C090001">
+      <w:start w:val="1"/>
+      <w:numFmt w:val="bullet"/>
+      <w:lvlText w:val=""/>
+      <w:lvlJc w:val="left"/>
+      <w:pPr>
+        <w:ind w:left="2880" w:hanging="360"/>
+      </w:pPr>
+      <w:rPr>
+        <w:rFonts w:ascii="Symbol" w:hAnsi="Symbol" w:hint="default"/>
+      </w:rPr>
+    </w:lvl>
+    <w:lvl w:ilvl="4" w:tplc="0C090003" w:tentative="1">
+      <w:start w:val="1"/>
+      <w:numFmt w:val="bullet"/>
+      <w:lvlText w:val="o"/>
+      <w:lvlJc w:val="left"/>
+      <w:pPr>
+        <w:ind w:left="3600" w:hanging="360"/>
+      </w:pPr>
+      <w:rPr>
+        <w:rFonts w:ascii="Courier New" w:hAnsi="Courier New" w:cs="Courier New" w:hint="default"/>
+      </w:rPr>
+    </w:lvl>
+    <w:lvl w:ilvl="5" w:tplc="0C090005" w:tentative="1">
+      <w:start w:val="1"/>
+      <w:numFmt w:val="bullet"/>
+      <w:lvlText w:val=""/>
+      <w:lvlJc w:val="left"/>
+      <w:pPr>
+        <w:ind w:left="4320" w:hanging="360"/>
+      </w:pPr>
+      <w:rPr>
+        <w:rFonts w:ascii="Wingdings" w:hAnsi="Wingdings" w:hint="default"/>
+      </w:rPr>
+    </w:lvl>
+    <w:lvl w:ilvl="6" w:tplc="0C090001" w:tentative="1">
+      <w:start w:val="1"/>
+      <w:numFmt w:val="bullet"/>
+      <w:lvlText w:val=""/>
+      <w:lvlJc w:val="left"/>
+      <w:pPr>
+        <w:ind w:left="5040" w:hanging="360"/>
+      </w:pPr>
+      <w:rPr>
+        <w:rFonts w:ascii="Symbol" w:hAnsi="Symbol" w:hint="default"/>
+      </w:rPr>
+    </w:lvl>
+    <w:lvl w:ilvl="7" w:tplc="0C090003" w:tentative="1">
+      <w:start w:val="1"/>
+      <w:numFmt w:val="bullet"/>
+      <w:lvlText w:val="o"/>
+      <w:lvlJc w:val="left"/>
+      <w:pPr>
+        <w:ind w:left="5760" w:hanging="360"/>
+      </w:pPr>
+      <w:rPr>
+        <w:rFonts w:ascii="Courier New" w:hAnsi="Courier New" w:cs="Courier New" w:hint="default"/>
+      </w:rPr>
+    </w:lvl>
+    <w:lvl w:ilvl="8" w:tplc="0C090005" w:tentative="1">
+      <w:start w:val="1"/>
+      <w:numFmt w:val="bullet"/>
+      <w:lvlText w:val=""/>
+      <w:lvlJc w:val="left"/>
+      <w:pPr>
+        <w:ind w:left="6480" w:hanging="360"/>
+      </w:pPr>
+      <w:rPr>
+        <w:rFonts w:ascii="Wingdings" w:hAnsi="Wingdings" w:hint="default"/>
+      </w:rPr>
+    </w:lvl>
+  </w:abstractNum>
+  <w:abstractNum w:abstractNumId="4" w15:restartNumberingAfterBreak="0">
     <w:nsid w:val="38351981"/>
     <w:multiLevelType w:val="hybridMultilevel"/>
     <w:tmpl w:val="5B727CC6"/>
@@ -1121,7 +1667,7 @@
       </w:rPr>
     </w:lvl>
   </w:abstractNum>
-  <w:abstractNum w:abstractNumId="3" w15:restartNumberingAfterBreak="0">
+  <w:abstractNum w:abstractNumId="5" w15:restartNumberingAfterBreak="0">
     <w:nsid w:val="4EBB2FC8"/>
     <w:multiLevelType w:val="multilevel"/>
     <w:tmpl w:val="9FD663F8"/>
@@ -1262,7 +1808,7 @@
       </w:rPr>
     </w:lvl>
   </w:abstractNum>
-  <w:abstractNum w:abstractNumId="4" w15:restartNumberingAfterBreak="0">
+  <w:abstractNum w:abstractNumId="6" w15:restartNumberingAfterBreak="0">
     <w:nsid w:val="5AE257E9"/>
     <w:multiLevelType w:val="hybridMultilevel"/>
     <w:tmpl w:val="850CBA46"/>
@@ -1375,7 +1921,7 @@
       </w:rPr>
     </w:lvl>
   </w:abstractNum>
-  <w:abstractNum w:abstractNumId="5" w15:restartNumberingAfterBreak="0">
+  <w:abstractNum w:abstractNumId="7" w15:restartNumberingAfterBreak="0">
     <w:nsid w:val="6F845EE7"/>
     <w:multiLevelType w:val="hybridMultilevel"/>
     <w:tmpl w:val="2A0213DE"/>
@@ -1487,7 +2033,7 @@
       </w:rPr>
     </w:lvl>
   </w:abstractNum>
-  <w:abstractNum w:abstractNumId="6" w15:restartNumberingAfterBreak="0">
+  <w:abstractNum w:abstractNumId="8" w15:restartNumberingAfterBreak="0">
     <w:nsid w:val="76EF055B"/>
     <w:multiLevelType w:val="hybridMultilevel"/>
     <w:tmpl w:val="53EA8AF4"/>
@@ -1599,7 +2145,7 @@
       </w:rPr>
     </w:lvl>
   </w:abstractNum>
-  <w:abstractNum w:abstractNumId="7" w15:restartNumberingAfterBreak="0">
+  <w:abstractNum w:abstractNumId="9" w15:restartNumberingAfterBreak="0">
     <w:nsid w:val="779552F5"/>
     <w:multiLevelType w:val="multilevel"/>
     <w:tmpl w:val="78B40A36"/>
@@ -1705,28 +2251,34 @@
     </w:lvl>
   </w:abstractNum>
   <w:num w:numId="1" w16cid:durableId="643506977">
+    <w:abstractNumId w:val="1"/>
+  </w:num>
+  <w:num w:numId="2" w16cid:durableId="951395428">
+    <w:abstractNumId w:val="9"/>
+  </w:num>
+  <w:num w:numId="3" w16cid:durableId="1350328867">
+    <w:abstractNumId w:val="2"/>
+  </w:num>
+  <w:num w:numId="4" w16cid:durableId="664673521">
+    <w:abstractNumId w:val="5"/>
+  </w:num>
+  <w:num w:numId="5" w16cid:durableId="1330988961">
+    <w:abstractNumId w:val="4"/>
+  </w:num>
+  <w:num w:numId="6" w16cid:durableId="638725511">
+    <w:abstractNumId w:val="8"/>
+  </w:num>
+  <w:num w:numId="7" w16cid:durableId="325331578">
+    <w:abstractNumId w:val="7"/>
+  </w:num>
+  <w:num w:numId="8" w16cid:durableId="612831274">
+    <w:abstractNumId w:val="6"/>
+  </w:num>
+  <w:num w:numId="9" w16cid:durableId="783160345">
     <w:abstractNumId w:val="0"/>
   </w:num>
-  <w:num w:numId="2" w16cid:durableId="951395428">
-    <w:abstractNumId w:val="7"/>
-  </w:num>
-  <w:num w:numId="3" w16cid:durableId="1350328867">
-    <w:abstractNumId w:val="1"/>
-  </w:num>
-  <w:num w:numId="4" w16cid:durableId="664673521">
+  <w:num w:numId="10" w16cid:durableId="1988705165">
     <w:abstractNumId w:val="3"/>
-  </w:num>
-  <w:num w:numId="5" w16cid:durableId="1330988961">
-    <w:abstractNumId w:val="2"/>
-  </w:num>
-  <w:num w:numId="6" w16cid:durableId="638725511">
-    <w:abstractNumId w:val="6"/>
-  </w:num>
-  <w:num w:numId="7" w16cid:durableId="325331578">
-    <w:abstractNumId w:val="5"/>
-  </w:num>
-  <w:num w:numId="8" w16cid:durableId="612831274">
-    <w:abstractNumId w:val="4"/>
   </w:num>
 </w:numbering>
 </file>

</xml_diff>